<commit_message>
Added new version of guidance following review
</commit_message>
<xml_diff>
--- a/Excel_profile_templates/Generic_profiling_documentation_guidance.docx
+++ b/Excel_profile_templates/Generic_profiling_documentation_guidance.docx
@@ -93,6 +93,7 @@
                               <w:dataBinding w:prefixMappings="xmlns:ns0='http://purl.org/dc/elements/1.1/' xmlns:ns1='http://schemas.openxmlformats.org/package/2006/metadata/core-properties' " w:xpath="/ns1:coreProperties[1]/ns0:title[1]" w:storeItemID="{6C3C8BC8-F283-45AE-878A-BAB7291924A1}"/>
                               <w:text/>
                             </w:sdtPr>
+                            <w:sdtEndPr/>
                             <w:sdtContent>
                               <w:p>
                                 <w:pPr>
@@ -1369,15 +1370,15 @@
       <w:pPr>
         <w:pStyle w:val="Heading1"/>
       </w:pPr>
-      <w:bookmarkStart w:id="0" w:name="_Toc350174611"/>
-      <w:bookmarkStart w:id="1" w:name="_Toc535486141"/>
+      <w:bookmarkStart w:id="0" w:name="_Toc535486141"/>
+      <w:bookmarkStart w:id="1" w:name="_Toc350174611"/>
       <w:r>
         <w:lastRenderedPageBreak/>
         <w:t>Overview</w:t>
       </w:r>
-      <w:bookmarkEnd w:id="1"/>
-    </w:p>
-    <w:bookmarkEnd w:id="0"/>
+      <w:bookmarkEnd w:id="0"/>
+    </w:p>
+    <w:bookmarkEnd w:id="1"/>
     <w:p>
       <w:r>
         <w:t xml:space="preserve">This document </w:t>
@@ -2146,46 +2147,46 @@
       <w:pPr>
         <w:pStyle w:val="Heading1"/>
       </w:pPr>
-      <w:bookmarkStart w:id="6" w:name="_Toc534964380"/>
-      <w:bookmarkStart w:id="7" w:name="_Toc535486143"/>
+      <w:bookmarkStart w:id="5" w:name="_Toc534964380"/>
+      <w:bookmarkStart w:id="6" w:name="_Toc535486143"/>
       <w:r>
         <w:t>Creating the Bundle Diagram</w:t>
       </w:r>
+      <w:bookmarkEnd w:id="5"/>
       <w:bookmarkEnd w:id="6"/>
+    </w:p>
+    <w:p>
+      <w:r>
+        <w:t>This section details how create the Bundle diagram</w:t>
+      </w:r>
+    </w:p>
+    <w:p>
+      <w:pPr>
+        <w:pStyle w:val="Heading2"/>
+      </w:pPr>
+      <w:bookmarkStart w:id="7" w:name="_Toc535486144"/>
+      <w:r>
+        <w:t>Tooling used</w:t>
+      </w:r>
+      <w:r>
+        <w:t xml:space="preserve"> for Bundle SVG File</w:t>
+      </w:r>
       <w:bookmarkEnd w:id="7"/>
     </w:p>
     <w:p>
       <w:r>
-        <w:t>This section details how create the Bundle diagram</w:t>
+        <w:t>The Jekyll pages are generated using the standard Jekyll tooling which is not documented here. The following sections document the tooling used. Alternative should not be used unless approved by a technical lead and then the alternative tooling MUST NOT create artefacts which differ from artefacts produced by the recommended tooling.</w:t>
       </w:r>
     </w:p>
     <w:p>
       <w:pPr>
         <w:pStyle w:val="Heading2"/>
       </w:pPr>
-      <w:bookmarkStart w:id="8" w:name="_Toc535486144"/>
-      <w:r>
-        <w:t>Tooling used</w:t>
-      </w:r>
-      <w:r>
-        <w:t xml:space="preserve"> for Bundle SVG File</w:t>
+      <w:bookmarkStart w:id="8" w:name="_Toc535486145"/>
+      <w:r>
+        <w:t>Creating the Bundle Diagram</w:t>
       </w:r>
       <w:bookmarkEnd w:id="8"/>
-    </w:p>
-    <w:p>
-      <w:r>
-        <w:t>The Jekyll pages are generated using the standard Jekyll tooling which is not documented here. The following sections document the tooling used. Alternative should not be used unless approved by a technical lead and then the alternative tooling MUST NOT create artefacts which differ from artefacts produced by the recommended tooling.</w:t>
-      </w:r>
-    </w:p>
-    <w:p>
-      <w:pPr>
-        <w:pStyle w:val="Heading2"/>
-      </w:pPr>
-      <w:bookmarkStart w:id="9" w:name="_Toc535486145"/>
-      <w:r>
-        <w:t>Creating the Bundle Diagram</w:t>
-      </w:r>
-      <w:bookmarkEnd w:id="9"/>
     </w:p>
     <w:p>
       <w:r>
@@ -2282,7 +2283,7 @@
       <w:pPr>
         <w:pStyle w:val="Caption"/>
       </w:pPr>
-      <w:bookmarkStart w:id="10" w:name="_Ref534890186"/>
+      <w:bookmarkStart w:id="9" w:name="_Ref534890186"/>
       <w:r>
         <w:t xml:space="preserve">Figure </w:t>
       </w:r>
@@ -2316,7 +2317,7 @@
         </w:rPr>
         <w:fldChar w:fldCharType="end"/>
       </w:r>
-      <w:bookmarkEnd w:id="10"/>
+      <w:bookmarkEnd w:id="9"/>
     </w:p>
     <w:p>
       <w:r>
@@ -2461,11 +2462,11 @@
       <w:pPr>
         <w:pStyle w:val="Heading2"/>
       </w:pPr>
-      <w:bookmarkStart w:id="11" w:name="_Toc535486146"/>
+      <w:bookmarkStart w:id="10" w:name="_Toc535486146"/>
       <w:r>
         <w:t>Final Editing Requirements</w:t>
       </w:r>
-      <w:bookmarkEnd w:id="11"/>
+      <w:bookmarkEnd w:id="10"/>
     </w:p>
     <w:p>
       <w:r>
@@ -2986,11 +2987,11 @@
       <w:pPr>
         <w:pStyle w:val="Heading1"/>
       </w:pPr>
-      <w:bookmarkStart w:id="12" w:name="_Toc535486147"/>
+      <w:bookmarkStart w:id="11" w:name="_Toc535486147"/>
       <w:r>
         <w:t>Creating the Markdown for Sections</w:t>
       </w:r>
-      <w:bookmarkEnd w:id="12"/>
+      <w:bookmarkEnd w:id="11"/>
     </w:p>
     <w:p>
       <w:r>
@@ -3343,7 +3344,7 @@
       </w:tblPr>
       <w:tblGrid>
         <w:gridCol w:w="3078"/>
-        <w:gridCol w:w="2810"/>
+        <w:gridCol w:w="2809"/>
       </w:tblGrid>
       <w:tr>
         <w:tc>
@@ -3508,10 +3509,20 @@
         <w:shd w:val="clear" w:color="auto" w:fill="92D050"/>
       </w:pPr>
       <w:r>
-        <w:t>|**Level 1**|[Patient Resource](http://hl7.org/fhir/stu3/patient.html)|**Level 2**|[CareConnect-Patient-1](https://fhir.hl7.org.uk/STU3/StructureDefinition/CareConnect-Patient-1)|**Level 3**|None|</w:t>
-      </w:r>
-    </w:p>
-    <w:p/>
+        <w:t>|**Level 1**|[Patient Resource](http://hl7.org/fhir/stu3/patient.html)|**Level 2**|[CareConnect-Patient-1](https://fhir.hl7.org.uk/STU3/StructureDefinition/CareConnect-Patient-1</w:t>
+      </w:r>
+      <w:r>
+        <w:t>/_history/1.1</w:t>
+      </w:r>
+      <w:r>
+        <w:t>)|**Level 3**|None|</w:t>
+      </w:r>
+    </w:p>
+    <w:p>
+      <w:r>
+        <w:t xml:space="preserve">Note: the version number SHOULD be to the actual version used in the implementation. </w:t>
+      </w:r>
+    </w:p>
     <w:p>
       <w:pPr>
         <w:pBdr>
@@ -3543,97 +3554,103 @@
       <w:pPr>
         <w:pStyle w:val="Heading1"/>
       </w:pPr>
-      <w:bookmarkStart w:id="13" w:name="_Creating_the_Markdown"/>
-      <w:bookmarkStart w:id="14" w:name="_Toc535486148"/>
+      <w:bookmarkStart w:id="12" w:name="_Creating_the_Markdown"/>
+      <w:bookmarkStart w:id="13" w:name="_Toc535486148"/>
+      <w:bookmarkEnd w:id="12"/>
+      <w:r>
+        <w:t>Creating the Markdown Mapping Tables</w:t>
+      </w:r>
       <w:bookmarkEnd w:id="13"/>
-      <w:r>
-        <w:t>Creating the Markdown Mapping Tables</w:t>
+    </w:p>
+    <w:p>
+      <w:r>
+        <w:t xml:space="preserve">The markdown tables are created using a cut and paste from the html of the rendered </w:t>
+      </w:r>
+      <w:r>
+        <w:t>profiles</w:t>
+      </w:r>
+      <w:r>
+        <w:t xml:space="preserve"> from a browser and pasting</w:t>
+      </w:r>
+      <w:r>
+        <w:t xml:space="preserve"> in</w:t>
+      </w:r>
+      <w:r>
+        <w:t>to</w:t>
+      </w:r>
+      <w:r>
+        <w:t xml:space="preserve"> Google sheets to create a template. </w:t>
+      </w:r>
+      <w:r>
+        <w:t xml:space="preserve">Once the template is complete in is saved as an Excel spreadsheet which can be imported back into Google sheets when further development is needed. </w:t>
+      </w:r>
+      <w:r>
+        <w:t>This is then modified</w:t>
+      </w:r>
+      <w:r>
+        <w:t xml:space="preserve"> and </w:t>
+      </w:r>
+      <w:r>
+        <w:t xml:space="preserve">updated </w:t>
+      </w:r>
+      <w:r>
+        <w:t>to form a template from which</w:t>
+      </w:r>
+      <w:r>
+        <w:t xml:space="preserve"> the markdown is generated</w:t>
+      </w:r>
+      <w:r>
+        <w:t>.</w:t>
+      </w:r>
+      <w:r>
+        <w:t xml:space="preserve"> </w:t>
+      </w:r>
+      <w:r>
+        <w:t>The markdown is then</w:t>
+      </w:r>
+      <w:r>
+        <w:t xml:space="preserve"> added to the markdown file for the bundle. This section shows the process used to create a specific table and the rules to be followed. It is in two section</w:t>
+      </w:r>
+      <w:r>
+        <w:t>s</w:t>
+      </w:r>
+      <w:r>
+        <w:t xml:space="preserve">, the first is how to create a template from the profile html and the second </w:t>
+      </w:r>
+      <w:r>
+        <w:t>is</w:t>
+      </w:r>
+      <w:r>
+        <w:t xml:space="preserve"> how to </w:t>
+      </w:r>
+      <w:r>
+        <w:t xml:space="preserve">create a sheet to generate </w:t>
+      </w:r>
+      <w:r>
+        <w:t xml:space="preserve">the actual markdown to be use in the </w:t>
+      </w:r>
+      <w:r>
+        <w:t>Implementation Guide</w:t>
+      </w:r>
+      <w:r>
+        <w:t xml:space="preserve"> page</w:t>
+      </w:r>
+      <w:r>
+        <w:t>s</w:t>
+      </w:r>
+      <w:r>
+        <w:t>.</w:t>
+      </w:r>
+    </w:p>
+    <w:p>
+      <w:pPr>
+        <w:pStyle w:val="Heading2"/>
+      </w:pPr>
+      <w:bookmarkStart w:id="14" w:name="_Toc535486149"/>
+      <w:r>
+        <w:t>Creating a Google Sheets Profile Template</w:t>
       </w:r>
       <w:bookmarkEnd w:id="14"/>
-    </w:p>
-    <w:p>
-      <w:r>
-        <w:t xml:space="preserve">The markdown tables are created using a cut and paste from the html of the rendered </w:t>
-      </w:r>
-      <w:r>
-        <w:t>profiles</w:t>
-      </w:r>
-      <w:r>
-        <w:t xml:space="preserve"> from a browser and pasting</w:t>
-      </w:r>
-      <w:r>
-        <w:t xml:space="preserve"> in</w:t>
-      </w:r>
-      <w:r>
-        <w:t>to</w:t>
-      </w:r>
-      <w:r>
-        <w:t xml:space="preserve"> Google sheets to create a template. This is then modified</w:t>
-      </w:r>
-      <w:r>
-        <w:t xml:space="preserve"> and </w:t>
-      </w:r>
-      <w:r>
-        <w:t xml:space="preserve">updated </w:t>
-      </w:r>
-      <w:r>
-        <w:t>to form a template from which</w:t>
-      </w:r>
-      <w:r>
-        <w:t xml:space="preserve"> the markdown is generated</w:t>
-      </w:r>
-      <w:r>
-        <w:t>.</w:t>
-      </w:r>
-      <w:r>
-        <w:t xml:space="preserve"> </w:t>
-      </w:r>
-      <w:r>
-        <w:t>The markdown is then</w:t>
-      </w:r>
-      <w:r>
-        <w:t xml:space="preserve"> added to the markdown file for the bundle. This section shows the process used to create a specific table and the rules to be followed. It is in two section</w:t>
-      </w:r>
-      <w:r>
-        <w:t>s</w:t>
-      </w:r>
-      <w:r>
-        <w:t xml:space="preserve">, the first is how to create a template from the profile html and the second </w:t>
-      </w:r>
-      <w:r>
-        <w:t>is</w:t>
-      </w:r>
-      <w:r>
-        <w:t xml:space="preserve"> how to </w:t>
-      </w:r>
-      <w:r>
-        <w:t xml:space="preserve">create a sheet to generate </w:t>
-      </w:r>
-      <w:r>
-        <w:t xml:space="preserve">the actual markdown to be use in the </w:t>
-      </w:r>
-      <w:r>
-        <w:t>Implementation Guide</w:t>
-      </w:r>
-      <w:r>
-        <w:t xml:space="preserve"> page</w:t>
-      </w:r>
-      <w:r>
-        <w:t>s</w:t>
-      </w:r>
-      <w:r>
-        <w:t>.</w:t>
-      </w:r>
-    </w:p>
-    <w:p>
-      <w:pPr>
-        <w:pStyle w:val="Heading2"/>
-      </w:pPr>
-      <w:bookmarkStart w:id="15" w:name="_Toc535486149"/>
-      <w:r>
-        <w:t>Creating a Google Sheets Profile Template</w:t>
-      </w:r>
-      <w:bookmarkEnd w:id="15"/>
     </w:p>
     <w:p>
       <w:pPr>
@@ -3901,7 +3918,20 @@
     </w:p>
     <w:p>
       <w:r>
-        <w:t>Select column A and right click and select the unlink option. Then for each row add a hyphen or number of hyphen</w:t>
+        <w:t>Select column A and right click and select the unlink option.</w:t>
+      </w:r>
+    </w:p>
+    <w:p>
+      <w:pPr>
+        <w:pStyle w:val="Heading3"/>
+      </w:pPr>
+      <w:r>
+        <w:t>Step 3</w:t>
+      </w:r>
+    </w:p>
+    <w:p>
+      <w:r>
+        <w:t>Then for each row add a hyphen or number of hyphen</w:t>
       </w:r>
       <w:r>
         <w:t>s</w:t>
@@ -3982,6 +4012,7 @@
                 <w:szCs w:val="16"/>
                 <w:lang w:eastAsia="en-GB"/>
               </w:rPr>
+              <w:lastRenderedPageBreak/>
               <w:t>Patient</w:t>
             </w:r>
           </w:p>
@@ -4074,7 +4105,6 @@
                 <w:szCs w:val="16"/>
                 <w:lang w:eastAsia="en-GB"/>
               </w:rPr>
-              <w:lastRenderedPageBreak/>
               <w:t xml:space="preserve"> </w:t>
             </w:r>
             <w:r>
@@ -4465,7 +4495,10 @@
         <w:pStyle w:val="Heading3"/>
       </w:pPr>
       <w:r>
-        <w:t>Step 3</w:t>
+        <w:t xml:space="preserve">Step </w:t>
+      </w:r>
+      <w:r>
+        <w:t>4</w:t>
       </w:r>
     </w:p>
     <w:p>
@@ -4826,7 +4859,13 @@
         <w:t xml:space="preserve">Parent </w:t>
       </w:r>
       <w:r>
-        <w:t xml:space="preserve">elements that have a cardinally of </w:t>
+        <w:t>elements that have a cardin</w:t>
+      </w:r>
+      <w:r>
+        <w:t>ality</w:t>
+      </w:r>
+      <w:r>
+        <w:t xml:space="preserve"> of </w:t>
       </w:r>
       <w:proofErr w:type="gramStart"/>
       <w:r>
@@ -4858,7 +4897,43 @@
     </w:p>
     <w:p>
       <w:r>
-        <w:t>On the fourth column (Type) for each cell select the cell and the link option and apply the link. Note ensure that the link pints the correct type and FHIR version see example below:</w:t>
+        <w:t>Note</w:t>
+      </w:r>
+      <w:r>
+        <w:t>:</w:t>
+      </w:r>
+      <w:r>
+        <w:t xml:space="preserve"> ensure that the link p</w:t>
+      </w:r>
+      <w:r>
+        <w:t>o</w:t>
+      </w:r>
+      <w:r>
+        <w:t xml:space="preserve">ints </w:t>
+      </w:r>
+      <w:r>
+        <w:t xml:space="preserve">to </w:t>
+      </w:r>
+      <w:r>
+        <w:t>the correct type and FHIR version see example below:</w:t>
+      </w:r>
+      <w:r>
+        <w:t xml:space="preserve"> </w:t>
+      </w:r>
+      <w:r>
+        <w:t xml:space="preserve">On the fourth column (Type) for each cell select the cell and the link option and apply the </w:t>
+      </w:r>
+      <w:r>
+        <w:t xml:space="preserve">correct link if there are any that are incorrectly </w:t>
+      </w:r>
+      <w:r>
+        <w:t>link</w:t>
+      </w:r>
+      <w:r>
+        <w:t>ed</w:t>
+      </w:r>
+      <w:r>
+        <w:t xml:space="preserve">. </w:t>
       </w:r>
     </w:p>
     <w:p>
@@ -4942,12 +5017,30 @@
         </w:numPr>
       </w:pPr>
       <w:r>
-        <w:t xml:space="preserve">References </w:t>
+        <w:t>References</w:t>
+      </w:r>
+    </w:p>
+    <w:p>
+      <w:pPr>
+        <w:pStyle w:val="ListParagraph"/>
+        <w:numPr>
+          <w:ilvl w:val="0"/>
+          <w:numId w:val="11"/>
+        </w:numPr>
+      </w:pPr>
+      <w:r>
+        <w:t>Value[x]</w:t>
+      </w:r>
+      <w:r>
+        <w:t xml:space="preserve"> </w:t>
       </w:r>
     </w:p>
     <w:p>
       <w:r>
         <w:t>These are treated differently as below:</w:t>
+      </w:r>
+      <w:r>
+        <w:t xml:space="preserve"> </w:t>
       </w:r>
     </w:p>
     <w:p>
@@ -4967,7 +5060,13 @@
     </w:p>
     <w:p>
       <w:r>
-        <w:t xml:space="preserve">The type of </w:t>
+        <w:t xml:space="preserve">The </w:t>
+      </w:r>
+      <w:r>
+        <w:t>text</w:t>
+      </w:r>
+      <w:r>
+        <w:t xml:space="preserve"> of </w:t>
       </w:r>
       <w:r>
         <w:t>“</w:t>
@@ -4979,19 +5078,353 @@
         <w:t>”</w:t>
       </w:r>
       <w:r>
-        <w:t xml:space="preserve"> MUST be </w:t>
+        <w:t xml:space="preserve"> </w:t>
+      </w:r>
+      <w:r>
+        <w:t xml:space="preserve">and the hyperlink </w:t>
+      </w:r>
+      <w:r>
+        <w:t xml:space="preserve">MUST be </w:t>
       </w:r>
       <w:r>
         <w:t>removed,</w:t>
       </w:r>
       <w:r>
-        <w:t xml:space="preserve"> and the name of the extension added instead , this is available for the fifth column. This MUST be link to the URL of the extension </w:t>
-      </w:r>
-      <w:r>
-        <w:t>i.e. to the FHIR server where the extension is published.</w:t>
+        <w:t xml:space="preserve"> and the name of the extension added instead</w:t>
+      </w:r>
+      <w:r>
+        <w:t xml:space="preserve"> along with a hyperlink to the correct extension version</w:t>
+      </w:r>
+      <w:r>
+        <w:t>, this is available fr</w:t>
+      </w:r>
+      <w:r>
+        <w:t>om</w:t>
+      </w:r>
+      <w:r>
+        <w:t xml:space="preserve"> the fifth column. This MUST be link to the URL of the extension </w:t>
+      </w:r>
+      <w:r>
+        <w:t>i.e. to the FHIR server where the extension is published</w:t>
+      </w:r>
+      <w:r>
+        <w:t xml:space="preserve"> and MUST include the “Minor” version number too</w:t>
+      </w:r>
+      <w:r>
+        <w:t>.</w:t>
       </w:r>
       <w:r>
         <w:t xml:space="preserve"> See example below:</w:t>
+      </w:r>
+    </w:p>
+    <w:p>
+      <w:pPr>
+        <w:rPr>
+          <w:b/>
+        </w:rPr>
+      </w:pPr>
+      <w:r>
+        <w:rPr>
+          <w:b/>
+        </w:rPr>
+        <w:t xml:space="preserve">Before </w:t>
+      </w:r>
+    </w:p>
+    <w:tbl>
+      <w:tblPr>
+        <w:tblW w:w="0" w:type="dxa"/>
+        <w:tblCellMar>
+          <w:left w:w="0" w:type="dxa"/>
+          <w:right w:w="0" w:type="dxa"/>
+        </w:tblCellMar>
+        <w:tblLook w:val="04A0" w:firstRow="1" w:lastRow="0" w:firstColumn="1" w:lastColumn="0" w:noHBand="0" w:noVBand="1"/>
+      </w:tblPr>
+      <w:tblGrid>
+        <w:gridCol w:w="2053"/>
+        <w:gridCol w:w="331"/>
+        <w:gridCol w:w="680"/>
+        <w:gridCol w:w="793"/>
+        <w:gridCol w:w="5991"/>
+      </w:tblGrid>
+      <w:tr>
+        <w:trPr>
+          <w:trHeight w:val="315"/>
+        </w:trPr>
+        <w:tc>
+          <w:tcPr>
+            <w:tcW w:w="0" w:type="auto"/>
+            <w:tcBorders>
+              <w:top w:val="single" w:sz="6" w:space="0" w:color="000000"/>
+              <w:left w:val="single" w:sz="6" w:space="0" w:color="000000"/>
+              <w:bottom w:val="single" w:sz="6" w:space="0" w:color="000000"/>
+              <w:right w:val="single" w:sz="6" w:space="0" w:color="000000"/>
+            </w:tcBorders>
+            <w:shd w:val="clear" w:color="auto" w:fill="FFFFFF"/>
+            <w:tcMar>
+              <w:top w:w="30" w:type="dxa"/>
+              <w:left w:w="45" w:type="dxa"/>
+              <w:bottom w:w="30" w:type="dxa"/>
+              <w:right w:w="45" w:type="dxa"/>
+            </w:tcMar>
+            <w:hideMark/>
+          </w:tcPr>
+          <w:p>
+            <w:pPr>
+              <w:spacing w:after="0"/>
+              <w:textboxTightWrap w:val="none"/>
+              <w:rPr>
+                <w:rFonts w:cs="Arial"/>
+                <w:color w:val="333333"/>
+                <w:sz w:val="16"/>
+                <w:szCs w:val="16"/>
+                <w:lang w:eastAsia="en-GB"/>
+              </w:rPr>
+            </w:pPr>
+            <w:r>
+              <w:rPr>
+                <w:rFonts w:cs="Arial"/>
+                <w:color w:val="333333"/>
+                <w:sz w:val="16"/>
+                <w:szCs w:val="16"/>
+                <w:lang w:eastAsia="en-GB"/>
+              </w:rPr>
+              <w:t>- - extension (</w:t>
+            </w:r>
+            <w:proofErr w:type="spellStart"/>
+            <w:r>
+              <w:rPr>
+                <w:rFonts w:cs="Arial"/>
+                <w:color w:val="333333"/>
+                <w:sz w:val="16"/>
+                <w:szCs w:val="16"/>
+                <w:lang w:eastAsia="en-GB"/>
+              </w:rPr>
+              <w:t>admissionMethod</w:t>
+            </w:r>
+            <w:proofErr w:type="spellEnd"/>
+            <w:r>
+              <w:rPr>
+                <w:rFonts w:cs="Arial"/>
+                <w:color w:val="333333"/>
+                <w:sz w:val="16"/>
+                <w:szCs w:val="16"/>
+                <w:lang w:eastAsia="en-GB"/>
+              </w:rPr>
+              <w:t>)</w:t>
+            </w:r>
+          </w:p>
+        </w:tc>
+        <w:tc>
+          <w:tcPr>
+            <w:tcW w:w="0" w:type="auto"/>
+            <w:tcBorders>
+              <w:top w:val="single" w:sz="6" w:space="0" w:color="000000"/>
+              <w:left w:val="single" w:sz="6" w:space="0" w:color="CCCCCC"/>
+              <w:bottom w:val="single" w:sz="6" w:space="0" w:color="000000"/>
+              <w:right w:val="single" w:sz="6" w:space="0" w:color="000000"/>
+            </w:tcBorders>
+            <w:shd w:val="clear" w:color="auto" w:fill="FFFFFF"/>
+            <w:tcMar>
+              <w:top w:w="30" w:type="dxa"/>
+              <w:left w:w="45" w:type="dxa"/>
+              <w:bottom w:w="30" w:type="dxa"/>
+              <w:right w:w="45" w:type="dxa"/>
+            </w:tcMar>
+            <w:hideMark/>
+          </w:tcPr>
+          <w:p>
+            <w:pPr>
+              <w:spacing w:after="0"/>
+              <w:textboxTightWrap w:val="none"/>
+              <w:rPr>
+                <w:rFonts w:cs="Arial"/>
+                <w:color w:val="333333"/>
+                <w:sz w:val="16"/>
+                <w:szCs w:val="16"/>
+                <w:lang w:eastAsia="en-GB"/>
+              </w:rPr>
+            </w:pPr>
+            <w:r>
+              <w:rPr>
+                <w:rFonts w:cs="Arial"/>
+                <w:color w:val="333333"/>
+                <w:sz w:val="16"/>
+                <w:szCs w:val="16"/>
+                <w:lang w:eastAsia="en-GB"/>
+              </w:rPr>
+              <w:t>0..*</w:t>
+            </w:r>
+          </w:p>
+        </w:tc>
+        <w:tc>
+          <w:tcPr>
+            <w:tcW w:w="0" w:type="auto"/>
+            <w:tcBorders>
+              <w:top w:val="single" w:sz="6" w:space="0" w:color="000000"/>
+              <w:left w:val="single" w:sz="6" w:space="0" w:color="CCCCCC"/>
+              <w:bottom w:val="single" w:sz="6" w:space="0" w:color="000000"/>
+              <w:right w:val="single" w:sz="6" w:space="0" w:color="000000"/>
+            </w:tcBorders>
+            <w:shd w:val="clear" w:color="auto" w:fill="F4C7C3"/>
+            <w:tcMar>
+              <w:top w:w="30" w:type="dxa"/>
+              <w:left w:w="45" w:type="dxa"/>
+              <w:bottom w:w="30" w:type="dxa"/>
+              <w:right w:w="45" w:type="dxa"/>
+            </w:tcMar>
+            <w:hideMark/>
+          </w:tcPr>
+          <w:p>
+            <w:pPr>
+              <w:spacing w:after="0"/>
+              <w:textboxTightWrap w:val="none"/>
+              <w:rPr>
+                <w:rFonts w:ascii="Helvetica Neue" w:hAnsi="Helvetica Neue" w:cs="Arial"/>
+                <w:b/>
+                <w:bCs/>
+                <w:color w:val="005EB8"/>
+                <w:sz w:val="20"/>
+                <w:szCs w:val="20"/>
+                <w:lang w:eastAsia="en-GB"/>
+              </w:rPr>
+            </w:pPr>
+            <w:r>
+              <w:rPr>
+                <w:rFonts w:ascii="Helvetica Neue" w:hAnsi="Helvetica Neue" w:cs="Arial"/>
+                <w:b/>
+                <w:bCs/>
+                <w:color w:val="005EB8"/>
+                <w:sz w:val="20"/>
+                <w:szCs w:val="20"/>
+                <w:lang w:eastAsia="en-GB"/>
+              </w:rPr>
+              <w:t>Select</w:t>
+            </w:r>
+          </w:p>
+        </w:tc>
+        <w:tc>
+          <w:tcPr>
+            <w:tcW w:w="0" w:type="auto"/>
+            <w:tcBorders>
+              <w:top w:val="single" w:sz="6" w:space="0" w:color="000000"/>
+              <w:left w:val="single" w:sz="6" w:space="0" w:color="CCCCCC"/>
+              <w:bottom w:val="single" w:sz="6" w:space="0" w:color="000000"/>
+              <w:right w:val="single" w:sz="6" w:space="0" w:color="000000"/>
+            </w:tcBorders>
+            <w:tcMar>
+              <w:top w:w="30" w:type="dxa"/>
+              <w:left w:w="45" w:type="dxa"/>
+              <w:bottom w:w="30" w:type="dxa"/>
+              <w:right w:w="45" w:type="dxa"/>
+            </w:tcMar>
+            <w:vAlign w:val="bottom"/>
+            <w:hideMark/>
+          </w:tcPr>
+          <w:p>
+            <w:pPr>
+              <w:spacing w:after="0"/>
+              <w:textboxTightWrap w:val="none"/>
+              <w:rPr>
+                <w:rFonts w:cs="Arial"/>
+                <w:color w:val="005EB8"/>
+                <w:sz w:val="16"/>
+                <w:szCs w:val="16"/>
+                <w:lang w:eastAsia="en-GB"/>
+              </w:rPr>
+            </w:pPr>
+            <w:r>
+              <w:rPr>
+                <w:rFonts w:cs="Arial"/>
+                <w:color w:val="005EB8"/>
+                <w:sz w:val="16"/>
+                <w:szCs w:val="16"/>
+                <w:lang w:eastAsia="en-GB"/>
+              </w:rPr>
+              <w:t>Extension</w:t>
+            </w:r>
+          </w:p>
+        </w:tc>
+        <w:tc>
+          <w:tcPr>
+            <w:tcW w:w="0" w:type="auto"/>
+            <w:tcBorders>
+              <w:top w:val="single" w:sz="6" w:space="0" w:color="000000"/>
+              <w:left w:val="single" w:sz="6" w:space="0" w:color="CCCCCC"/>
+              <w:bottom w:val="single" w:sz="6" w:space="0" w:color="000000"/>
+              <w:right w:val="single" w:sz="6" w:space="0" w:color="000000"/>
+            </w:tcBorders>
+            <w:shd w:val="clear" w:color="auto" w:fill="FFFFFF"/>
+            <w:tcMar>
+              <w:top w:w="30" w:type="dxa"/>
+              <w:left w:w="45" w:type="dxa"/>
+              <w:bottom w:w="30" w:type="dxa"/>
+              <w:right w:w="45" w:type="dxa"/>
+            </w:tcMar>
+            <w:vAlign w:val="bottom"/>
+            <w:hideMark/>
+          </w:tcPr>
+          <w:p>
+            <w:pPr>
+              <w:spacing w:after="0"/>
+              <w:textboxTightWrap w:val="none"/>
+              <w:rPr>
+                <w:rFonts w:cs="Arial"/>
+                <w:color w:val="474747"/>
+                <w:sz w:val="16"/>
+                <w:szCs w:val="16"/>
+                <w:lang w:eastAsia="en-GB"/>
+              </w:rPr>
+            </w:pPr>
+            <w:r>
+              <w:rPr>
+                <w:rFonts w:cs="Arial"/>
+                <w:color w:val="474747"/>
+                <w:sz w:val="16"/>
+                <w:szCs w:val="16"/>
+                <w:lang w:eastAsia="en-GB"/>
+              </w:rPr>
+              <w:t>Additional Content defined by implementations</w:t>
+            </w:r>
+            <w:r>
+              <w:rPr>
+                <w:rFonts w:cs="Arial"/>
+                <w:color w:val="474747"/>
+                <w:sz w:val="16"/>
+                <w:szCs w:val="16"/>
+                <w:lang w:eastAsia="en-GB"/>
+              </w:rPr>
+              <w:br/>
+              <w:t>Constraint (ext-1): Must have either extensions or value[x], not both</w:t>
+            </w:r>
+            <w:r>
+              <w:rPr>
+                <w:rFonts w:cs="Arial"/>
+                <w:color w:val="474747"/>
+                <w:sz w:val="16"/>
+                <w:szCs w:val="16"/>
+                <w:lang w:eastAsia="en-GB"/>
+              </w:rPr>
+              <w:br/>
+              <w:t>URL: https://fhir.hl7.org.uk/STU3/StructureDefinition/Extension-CareConnect-AdmissionMethod-1</w:t>
+            </w:r>
+          </w:p>
+        </w:tc>
+      </w:tr>
+    </w:tbl>
+    <w:p/>
+    <w:p/>
+    <w:p>
+      <w:pPr>
+        <w:rPr>
+          <w:b/>
+        </w:rPr>
+      </w:pPr>
+      <w:r>
+        <w:rPr>
+          <w:b/>
+        </w:rPr>
+        <w:lastRenderedPageBreak/>
+        <w:t>After</w:t>
       </w:r>
     </w:p>
     <w:tbl>
@@ -5247,6 +5680,11 @@
     </w:tbl>
     <w:p/>
     <w:p>
+      <w:r>
+        <w:t xml:space="preserve">Extensions will have their own templates created i.e. treated the same as a profile. </w:t>
+      </w:r>
+    </w:p>
+    <w:p>
       <w:pPr>
         <w:rPr>
           <w:b/>
@@ -5263,7 +5701,13 @@
     </w:p>
     <w:p>
       <w:r>
-        <w:t>Where then is a reference to another resource then the following MUST be done:</w:t>
+        <w:t>Where the</w:t>
+      </w:r>
+      <w:r>
+        <w:t>re</w:t>
+      </w:r>
+      <w:r>
+        <w:t xml:space="preserve"> is a reference to another resource then the following MUST be done:</w:t>
       </w:r>
     </w:p>
     <w:p>
@@ -5282,11 +5726,13 @@
         <w:t>,</w:t>
       </w:r>
       <w:r>
-        <w:t xml:space="preserve"> link the reference which may be to a profile or a base </w:t>
-      </w:r>
-      <w:r>
-        <w:lastRenderedPageBreak/>
-        <w:t>resource to the correct link for the reference. For a profile this will be to the FHIR server where the profile is published and for a base resource this will be to the FHIR standard resource page.  See examples below:</w:t>
+        <w:t xml:space="preserve"> link the reference which may be to a profile or a base resource to the correct link for the reference. For a profile this will be to the FHIR server where the profile is published </w:t>
+      </w:r>
+      <w:r>
+        <w:t>and MUST include the Minor version number. F</w:t>
+      </w:r>
+      <w:r>
+        <w:t>or a base resource this will be to the FHIR standard resource page.  See examples below:</w:t>
       </w:r>
     </w:p>
     <w:p/>
@@ -5702,11 +6148,11 @@
         <w:tblLook w:val="04A0" w:firstRow="1" w:lastRow="0" w:firstColumn="1" w:lastColumn="0" w:noHBand="0" w:noVBand="1"/>
       </w:tblPr>
       <w:tblGrid>
-        <w:gridCol w:w="847"/>
+        <w:gridCol w:w="854"/>
         <w:gridCol w:w="357"/>
         <w:gridCol w:w="680"/>
-        <w:gridCol w:w="2426"/>
-        <w:gridCol w:w="5538"/>
+        <w:gridCol w:w="2027"/>
+        <w:gridCol w:w="5930"/>
       </w:tblGrid>
       <w:tr>
         <w:trPr>
@@ -6058,7 +6504,7 @@
                   <w:sz w:val="16"/>
                   <w:szCs w:val="16"/>
                 </w:rPr>
-                <w:t>CareConnect-NHSD-Practitioner-1</w:t>
+                <w:t>CareConnect-Practitioner-1</w:t>
               </w:r>
             </w:hyperlink>
           </w:p>
@@ -6274,6 +6720,11 @@
       </w:r>
     </w:p>
     <w:p>
+      <w:r>
+        <w:t>Value[x] is treated the same as a reference in that every type is put on a new row so that it can be made mandated option etc.</w:t>
+      </w:r>
+    </w:p>
+    <w:p>
       <w:pPr>
         <w:pStyle w:val="Heading3"/>
       </w:pPr>
@@ -6402,6 +6853,7 @@
         </w:numPr>
       </w:pPr>
       <w:r>
+        <w:lastRenderedPageBreak/>
         <w:t xml:space="preserve">All references to the FHIR standard have updated text </w:t>
       </w:r>
       <w:r>
@@ -6471,6 +6923,7 @@
         <w:t>Examples</w:t>
       </w:r>
     </w:p>
+    <w:p/>
     <w:tbl>
       <w:tblPr>
         <w:tblW w:w="0" w:type="dxa"/>
@@ -6728,6 +7181,12 @@
         <w:t xml:space="preserve">The meta element </w:t>
       </w:r>
     </w:p>
+    <w:p>
+      <w:pPr>
+        <w:pStyle w:val="ListParagraph"/>
+        <w:ind w:firstLine="0"/>
+      </w:pPr>
+    </w:p>
     <w:tbl>
       <w:tblPr>
         <w:tblW w:w="0" w:type="dxa"/>
@@ -6738,11 +7197,11 @@
         <w:tblLook w:val="04A0" w:firstRow="1" w:lastRow="0" w:firstColumn="1" w:lastColumn="0" w:noHBand="0" w:noVBand="1"/>
       </w:tblPr>
       <w:tblGrid>
-        <w:gridCol w:w="397"/>
+        <w:gridCol w:w="399"/>
         <w:gridCol w:w="357"/>
         <w:gridCol w:w="1035"/>
         <w:gridCol w:w="473"/>
-        <w:gridCol w:w="7586"/>
+        <w:gridCol w:w="7584"/>
       </w:tblGrid>
       <w:tr>
         <w:trPr>
@@ -7059,7 +7518,7 @@
                 <w:szCs w:val="16"/>
                 <w:highlight w:val="yellow"/>
               </w:rPr>
-              <w:t xml:space="preserve">[See FHIR STU3 for further </w:t>
+              <w:t>[</w:t>
             </w:r>
             <w:r>
               <w:rPr>
@@ -7069,7 +7528,7 @@
                 <w:szCs w:val="16"/>
                 <w:highlight w:val="yellow"/>
               </w:rPr>
-              <w:t>information</w:t>
+              <w:t>CareConnect-NameUse-1</w:t>
             </w:r>
             <w:r>
               <w:rPr>
@@ -7113,9 +7572,14 @@
         <w:ind w:firstLine="0"/>
       </w:pPr>
       <w:r>
-        <w:lastRenderedPageBreak/>
         <w:t>A code element</w:t>
       </w:r>
+    </w:p>
+    <w:p>
+      <w:pPr>
+        <w:pStyle w:val="ListParagraph"/>
+        <w:ind w:firstLine="0"/>
+      </w:pPr>
     </w:p>
     <w:tbl>
       <w:tblPr>
@@ -7513,6 +7977,14 @@
       <w:r>
         <w:t>An extension element</w:t>
       </w:r>
+    </w:p>
+    <w:p>
+      <w:pPr>
+        <w:pStyle w:val="ListParagraph"/>
+        <w:ind w:firstLine="0"/>
+      </w:pPr>
+      <w:bookmarkStart w:id="15" w:name="_GoBack"/>
+      <w:bookmarkEnd w:id="15"/>
     </w:p>
     <w:tbl>
       <w:tblPr>
@@ -7924,6 +8396,7 @@
     </w:p>
     <w:p>
       <w:r>
+        <w:lastRenderedPageBreak/>
         <w:t>Once the final checks have been</w:t>
       </w:r>
       <w:r>
@@ -8038,7 +8511,6 @@
         </w:numPr>
       </w:pPr>
       <w:r>
-        <w:lastRenderedPageBreak/>
         <w:t xml:space="preserve">Column “C” MUST be changed to reflect the business requirement providing it does not break the base resource -  i.e. tightened but never loosened. </w:t>
       </w:r>
       <w:r>
@@ -8706,6 +9178,7 @@
         <w:rPr>
           <w:noProof/>
         </w:rPr>
+        <w:lastRenderedPageBreak/>
         <mc:AlternateContent>
           <mc:Choice Requires="wps">
             <w:drawing>
@@ -8944,7 +9417,6 @@
         <w:rPr>
           <w:noProof/>
         </w:rPr>
-        <w:lastRenderedPageBreak/>
         <w:drawing>
           <wp:inline distT="0" distB="0" distL="0" distR="0" wp14:anchorId="12E1B562" wp14:editId="3A02BEE1">
             <wp:extent cx="4419100" cy="1994183"/>
@@ -9115,6 +9587,7 @@
         <w:rPr>
           <w:noProof/>
         </w:rPr>
+        <w:lastRenderedPageBreak/>
         <w:drawing>
           <wp:inline distT="0" distB="0" distL="0" distR="0" wp14:anchorId="7B8FC91D" wp14:editId="0E3F780C">
             <wp:extent cx="1885950" cy="3157220"/>
@@ -9184,7 +9657,6 @@
       </w:pPr>
       <w:bookmarkStart w:id="20" w:name="_Toc535486154"/>
       <w:r>
-        <w:lastRenderedPageBreak/>
         <w:t>Creating the Jekyll Pages</w:t>
       </w:r>
       <w:bookmarkEnd w:id="20"/>
@@ -9321,6 +9793,7 @@
         </w:numPr>
       </w:pPr>
       <w:r>
+        <w:lastRenderedPageBreak/>
         <w:t>Are all references to correct profiles on FHIR server</w:t>
       </w:r>
     </w:p>
@@ -9383,8 +9856,6 @@
       <w:r>
         <w:t xml:space="preserve"> Excel spreadsheet for use next time. This SHOULD be saved in the Repo that it was used for. It is suggested that a Source folder is added for this purpose.</w:t>
       </w:r>
-      <w:bookmarkStart w:id="21" w:name="_GoBack"/>
-      <w:bookmarkEnd w:id="21"/>
     </w:p>
     <w:p>
       <w:r>
@@ -9788,6 +10259,7 @@
       <w:dataBinding w:prefixMappings="xmlns:ns0='http://purl.org/dc/elements/1.1/' xmlns:ns1='http://schemas.openxmlformats.org/package/2006/metadata/core-properties' " w:xpath="/ns1:coreProperties[1]/ns0:title[1]" w:storeItemID="{6C3C8BC8-F283-45AE-878A-BAB7291924A1}"/>
       <w:text/>
     </w:sdtPr>
+    <w:sdtEndPr/>
     <w:sdtContent>
       <w:p>
         <w:pPr>
@@ -12916,6 +13388,7 @@
   </w:compat>
   <w:rsids>
     <w:rsidRoot w:val="00756443"/>
+    <w:rsid w:val="001F4F97"/>
     <w:rsid w:val="00476207"/>
     <w:rsid w:val="00756443"/>
     <w:rsid w:val="007E3726"/>
@@ -13675,6 +14148,15 @@
 </file>
 
 <file path=customXml/item1.xml><?xml version="1.0" encoding="utf-8"?>
+<?mso-contentType ?>
+<FormTemplates xmlns="http://schemas.microsoft.com/sharepoint/v3/contenttype/forms">
+  <Display>DocumentLibraryForm</Display>
+  <Edit>DocumentLibraryForm</Edit>
+  <New>DocumentLibraryForm</New>
+</FormTemplates>
+</file>
+
+<file path=customXml/item2.xml><?xml version="1.0" encoding="utf-8"?>
 <p:properties xmlns:p="http://schemas.microsoft.com/office/2006/metadata/properties" xmlns:xsi="http://www.w3.org/2001/XMLSchema-instance" xmlns:pc="http://schemas.microsoft.com/office/infopath/2007/PartnerControls">
   <documentManagement>
     <InformationAudience xmlns="5668c8bc-6c30-45e9-80ca-5109d4270dfd">
@@ -13722,118 +14204,7 @@
 </p:properties>
 </file>
 
-<file path=customXml/item2.xml><?xml version="1.0" encoding="utf-8"?>
-<?mso-contentType ?>
-<FormTemplates xmlns="http://schemas.microsoft.com/sharepoint/v3/contenttype/forms">
-  <Display>DocumentLibraryForm</Display>
-  <Edit>DocumentLibraryForm</Edit>
-  <New>DocumentLibraryForm</New>
-</FormTemplates>
-</file>
-
 <file path=customXml/item3.xml><?xml version="1.0" encoding="utf-8"?>
-<?mso-contentType ?>
-<spe:Receivers xmlns:spe="http://schemas.microsoft.com/sharepoint/events">
-  <Receiver>
-    <Name>Microsoft.Office.RecordsManagement.PolicyFeatures.ExpirationEventReceiver</Name>
-    <Synchronization>Synchronous</Synchronization>
-    <Type>10001</Type>
-    <SequenceNumber>101</SequenceNumber>
-    <Url/>
-    <Assembly>Microsoft.Office.Policy, Version=16.0.0.0, Culture=neutral, PublicKeyToken=71e9bce111e9429c</Assembly>
-    <Class>Microsoft.Office.RecordsManagement.Internal.UpdateExpireDate</Class>
-    <Data/>
-    <Filter/>
-  </Receiver>
-  <Receiver>
-    <Name>Microsoft.Office.RecordsManagement.PolicyFeatures.ExpirationEventReceiver</Name>
-    <Synchronization>Synchronous</Synchronization>
-    <Type>10002</Type>
-    <SequenceNumber>102</SequenceNumber>
-    <Url/>
-    <Assembly>Microsoft.Office.Policy, Version=16.0.0.0, Culture=neutral, PublicKeyToken=71e9bce111e9429c</Assembly>
-    <Class>Microsoft.Office.RecordsManagement.Internal.UpdateExpireDate</Class>
-    <Data/>
-    <Filter/>
-  </Receiver>
-  <Receiver>
-    <Name>Microsoft.Office.RecordsManagement.PolicyFeatures.ExpirationEventReceiver</Name>
-    <Synchronization>Synchronous</Synchronization>
-    <Type>10004</Type>
-    <SequenceNumber>103</SequenceNumber>
-    <Url/>
-    <Assembly>Microsoft.Office.Policy, Version=16.0.0.0, Culture=neutral, PublicKeyToken=71e9bce111e9429c</Assembly>
-    <Class>Microsoft.Office.RecordsManagement.Internal.UpdateExpireDate</Class>
-    <Data/>
-    <Filter/>
-  </Receiver>
-  <Receiver>
-    <Name>Microsoft.Office.RecordsManagement.PolicyFeatures.ExpirationEventReceiver</Name>
-    <Synchronization>Synchronous</Synchronization>
-    <Type>10006</Type>
-    <SequenceNumber>104</SequenceNumber>
-    <Url/>
-    <Assembly>Microsoft.Office.Policy, Version=16.0.0.0, Culture=neutral, PublicKeyToken=71e9bce111e9429c</Assembly>
-    <Class>Microsoft.Office.RecordsManagement.Internal.UpdateExpireDate</Class>
-    <Data/>
-    <Filter/>
-  </Receiver>
-  <Receiver>
-    <Name>Microsoft.Office.RecordsManagement.PolicyFeatures.ExpirationEventReceiver</Name>
-    <Synchronization>Synchronous</Synchronization>
-    <Type>10009</Type>
-    <SequenceNumber>105</SequenceNumber>
-    <Url/>
-    <Assembly>Microsoft.Office.Policy, Version=16.0.0.0, Culture=neutral, PublicKeyToken=71e9bce111e9429c</Assembly>
-    <Class>Microsoft.Office.RecordsManagement.Internal.UpdateExpireDate</Class>
-    <Data/>
-    <Filter/>
-  </Receiver>
-</spe:Receivers>
-</file>
-
-<file path=customXml/item4.xml><?xml version="1.0" encoding="utf-8"?>
-<?mso-contentType ?>
-<p:Policy xmlns:p="office.server.policy" id="" local="true">
-  <p:Name>NHSD Basic Document (3 years)</p:Name>
-  <p:Description/>
-  <p:Statement>This document implements 3 years retention from Authored Date</p:Statement>
-  <p:PolicyItems>
-    <p:PolicyItem featureId="Microsoft.Office.RecordsManagement.PolicyFeatures.Expiration" staticId="0x010100248FFECF8F0D554792D64B70CF7BF038|1875765322" UniqueId="869a2099-ee93-4b40-ae02-4cec0d172ec1">
-      <p:Name>Retention</p:Name>
-      <p:Description>Automatic scheduling of content for processing, and performing a retention action on content that has reached its due date.</p:Description>
-      <p:CustomData>
-        <Schedules nextStageId="3">
-          <Schedule type="Default">
-            <stages>
-              <data stageId="1">
-                <formula id="Microsoft.Office.RecordsManagement.PolicyFeatures.Expiration.Formula.BuiltIn">
-                  <number>3</number>
-                  <property>AuthoredDate</property>
-                  <propertyId>78342c6d-8801-441d-a333-a9f070617aff</propertyId>
-                  <period>years</period>
-                </formula>
-                <action type="action" id="Microsoft.Office.RecordsManagement.PolicyFeatures.Expiration.Action.Skip"/>
-              </data>
-              <data stageId="2">
-                <formula id="Microsoft.Office.RecordsManagement.PolicyFeatures.Expiration.Formula.BuiltIn">
-                  <number>22</number>
-                  <property>AuthoredDate</property>
-                  <propertyId>78342c6d-8801-441d-a333-a9f070617aff</propertyId>
-                  <period>years</period>
-                </formula>
-                <action type="action" id="Microsoft.Office.RecordsManagement.PolicyFeatures.Expiration.Action.MoveToRecycleBin"/>
-              </data>
-            </stages>
-          </Schedule>
-        </Schedules>
-      </p:CustomData>
-    </p:PolicyItem>
-  </p:PolicyItems>
-</p:Policy>
-</file>
-
-<file path=customXml/item5.xml><?xml version="1.0" encoding="utf-8"?>
 <ct:contentTypeSchema xmlns:ct="http://schemas.microsoft.com/office/2006/metadata/contentType" xmlns:ma="http://schemas.microsoft.com/office/2006/metadata/properties/metaAttributes" ct:_="" ma:_="" ma:contentTypeName="NHSD Portfolio Document (8 years)" ma:contentTypeID="0x010100248FFECF8F0D554792D64B70CF7BF03801007B4B90AEC5DE37469B4BBCFB9DCFADFE" ma:contentTypeVersion="37" ma:contentTypeDescription="This is the base portfolio document metadata with 8 years retention" ma:contentTypeScope="" ma:versionID="6fc8047f4fca5ec10b42e9ea9933d8a7">
   <xsd:schema xmlns:xsd="http://www.w3.org/2001/XMLSchema" xmlns:xs="http://www.w3.org/2001/XMLSchema" xmlns:p="http://schemas.microsoft.com/office/2006/metadata/properties" xmlns:ns1="http://schemas.microsoft.com/sharepoint/v3" xmlns:ns2="5668c8bc-6c30-45e9-80ca-5109d4270dfd" xmlns:ns3="e066553b-b5a1-4c66-9f97-e5b12b4e0121" xmlns:ns4="087012ad-f25d-452a-a56d-205ecc7c27f8" targetNamespace="http://schemas.microsoft.com/office/2006/metadata/properties" ma:root="true" ma:fieldsID="3c5e18fb7fc86147a37de221458a671a" ns1:_="" ns2:_="" ns3:_="" ns4:_="">
     <xsd:import namespace="http://schemas.microsoft.com/sharepoint/v3"/>
@@ -14193,11 +14564,121 @@
 </ct:contentTypeSchema>
 </file>
 
+<file path=customXml/item4.xml><?xml version="1.0" encoding="utf-8"?>
+<?mso-contentType ?>
+<p:Policy xmlns:p="office.server.policy" id="" local="true">
+  <p:Name>NHSD Basic Document (3 years)</p:Name>
+  <p:Description/>
+  <p:Statement>This document implements 3 years retention from Authored Date</p:Statement>
+  <p:PolicyItems>
+    <p:PolicyItem featureId="Microsoft.Office.RecordsManagement.PolicyFeatures.Expiration" staticId="0x010100248FFECF8F0D554792D64B70CF7BF038|1875765322" UniqueId="869a2099-ee93-4b40-ae02-4cec0d172ec1">
+      <p:Name>Retention</p:Name>
+      <p:Description>Automatic scheduling of content for processing, and performing a retention action on content that has reached its due date.</p:Description>
+      <p:CustomData>
+        <Schedules nextStageId="3">
+          <Schedule type="Default">
+            <stages>
+              <data stageId="1">
+                <formula id="Microsoft.Office.RecordsManagement.PolicyFeatures.Expiration.Formula.BuiltIn">
+                  <number>3</number>
+                  <property>AuthoredDate</property>
+                  <propertyId>78342c6d-8801-441d-a333-a9f070617aff</propertyId>
+                  <period>years</period>
+                </formula>
+                <action type="action" id="Microsoft.Office.RecordsManagement.PolicyFeatures.Expiration.Action.Skip"/>
+              </data>
+              <data stageId="2">
+                <formula id="Microsoft.Office.RecordsManagement.PolicyFeatures.Expiration.Formula.BuiltIn">
+                  <number>22</number>
+                  <property>AuthoredDate</property>
+                  <propertyId>78342c6d-8801-441d-a333-a9f070617aff</propertyId>
+                  <period>years</period>
+                </formula>
+                <action type="action" id="Microsoft.Office.RecordsManagement.PolicyFeatures.Expiration.Action.MoveToRecycleBin"/>
+              </data>
+            </stages>
+          </Schedule>
+        </Schedules>
+      </p:CustomData>
+    </p:PolicyItem>
+  </p:PolicyItems>
+</p:Policy>
+</file>
+
+<file path=customXml/item5.xml><?xml version="1.0" encoding="utf-8"?>
+<?mso-contentType ?>
+<spe:Receivers xmlns:spe="http://schemas.microsoft.com/sharepoint/events">
+  <Receiver>
+    <Name>Microsoft.Office.RecordsManagement.PolicyFeatures.ExpirationEventReceiver</Name>
+    <Synchronization>Synchronous</Synchronization>
+    <Type>10001</Type>
+    <SequenceNumber>101</SequenceNumber>
+    <Url/>
+    <Assembly>Microsoft.Office.Policy, Version=16.0.0.0, Culture=neutral, PublicKeyToken=71e9bce111e9429c</Assembly>
+    <Class>Microsoft.Office.RecordsManagement.Internal.UpdateExpireDate</Class>
+    <Data/>
+    <Filter/>
+  </Receiver>
+  <Receiver>
+    <Name>Microsoft.Office.RecordsManagement.PolicyFeatures.ExpirationEventReceiver</Name>
+    <Synchronization>Synchronous</Synchronization>
+    <Type>10002</Type>
+    <SequenceNumber>102</SequenceNumber>
+    <Url/>
+    <Assembly>Microsoft.Office.Policy, Version=16.0.0.0, Culture=neutral, PublicKeyToken=71e9bce111e9429c</Assembly>
+    <Class>Microsoft.Office.RecordsManagement.Internal.UpdateExpireDate</Class>
+    <Data/>
+    <Filter/>
+  </Receiver>
+  <Receiver>
+    <Name>Microsoft.Office.RecordsManagement.PolicyFeatures.ExpirationEventReceiver</Name>
+    <Synchronization>Synchronous</Synchronization>
+    <Type>10004</Type>
+    <SequenceNumber>103</SequenceNumber>
+    <Url/>
+    <Assembly>Microsoft.Office.Policy, Version=16.0.0.0, Culture=neutral, PublicKeyToken=71e9bce111e9429c</Assembly>
+    <Class>Microsoft.Office.RecordsManagement.Internal.UpdateExpireDate</Class>
+    <Data/>
+    <Filter/>
+  </Receiver>
+  <Receiver>
+    <Name>Microsoft.Office.RecordsManagement.PolicyFeatures.ExpirationEventReceiver</Name>
+    <Synchronization>Synchronous</Synchronization>
+    <Type>10006</Type>
+    <SequenceNumber>104</SequenceNumber>
+    <Url/>
+    <Assembly>Microsoft.Office.Policy, Version=16.0.0.0, Culture=neutral, PublicKeyToken=71e9bce111e9429c</Assembly>
+    <Class>Microsoft.Office.RecordsManagement.Internal.UpdateExpireDate</Class>
+    <Data/>
+    <Filter/>
+  </Receiver>
+  <Receiver>
+    <Name>Microsoft.Office.RecordsManagement.PolicyFeatures.ExpirationEventReceiver</Name>
+    <Synchronization>Synchronous</Synchronization>
+    <Type>10009</Type>
+    <SequenceNumber>105</SequenceNumber>
+    <Url/>
+    <Assembly>Microsoft.Office.Policy, Version=16.0.0.0, Culture=neutral, PublicKeyToken=71e9bce111e9429c</Assembly>
+    <Class>Microsoft.Office.RecordsManagement.Internal.UpdateExpireDate</Class>
+    <Data/>
+    <Filter/>
+  </Receiver>
+</spe:Receivers>
+</file>
+
 <file path=customXml/item6.xml><?xml version="1.0" encoding="utf-8"?>
 <b:Sources xmlns:b="http://schemas.openxmlformats.org/officeDocument/2006/bibliography" xmlns="http://schemas.openxmlformats.org/officeDocument/2006/bibliography" SelectedStyle="\APASixthEditionOfficeOnline.xsl" StyleName="APA" Version="6"/>
 </file>
 
 <file path=customXml/itemProps1.xml><?xml version="1.0" encoding="utf-8"?>
+<ds:datastoreItem xmlns:ds="http://schemas.openxmlformats.org/officeDocument/2006/customXml" ds:itemID="{91647C37-C8A7-4063-BA9F-C2917FD95A46}">
+  <ds:schemaRefs>
+    <ds:schemaRef ds:uri="http://schemas.microsoft.com/sharepoint/v3/contenttype/forms"/>
+  </ds:schemaRefs>
+</ds:datastoreItem>
+</file>
+
+<file path=customXml/itemProps2.xml><?xml version="1.0" encoding="utf-8"?>
 <ds:datastoreItem xmlns:ds="http://schemas.openxmlformats.org/officeDocument/2006/customXml" ds:itemID="{0836B267-3E0D-4DAD-AB03-33BA02265EFC}">
   <ds:schemaRefs>
     <ds:schemaRef ds:uri="http://schemas.microsoft.com/office/2006/metadata/properties"/>
@@ -14208,31 +14689,7 @@
 </ds:datastoreItem>
 </file>
 
-<file path=customXml/itemProps2.xml><?xml version="1.0" encoding="utf-8"?>
-<ds:datastoreItem xmlns:ds="http://schemas.openxmlformats.org/officeDocument/2006/customXml" ds:itemID="{91647C37-C8A7-4063-BA9F-C2917FD95A46}">
-  <ds:schemaRefs>
-    <ds:schemaRef ds:uri="http://schemas.microsoft.com/sharepoint/v3/contenttype/forms"/>
-  </ds:schemaRefs>
-</ds:datastoreItem>
-</file>
-
 <file path=customXml/itemProps3.xml><?xml version="1.0" encoding="utf-8"?>
-<ds:datastoreItem xmlns:ds="http://schemas.openxmlformats.org/officeDocument/2006/customXml" ds:itemID="{9F4C5DE3-4225-43CD-9AAA-17C4693413FC}">
-  <ds:schemaRefs>
-    <ds:schemaRef ds:uri="http://schemas.microsoft.com/sharepoint/events"/>
-  </ds:schemaRefs>
-</ds:datastoreItem>
-</file>
-
-<file path=customXml/itemProps4.xml><?xml version="1.0" encoding="utf-8"?>
-<ds:datastoreItem xmlns:ds="http://schemas.openxmlformats.org/officeDocument/2006/customXml" ds:itemID="{7A6A0FA8-6470-458E-82CB-AFCE6E3DA003}">
-  <ds:schemaRefs>
-    <ds:schemaRef ds:uri="office.server.policy"/>
-  </ds:schemaRefs>
-</ds:datastoreItem>
-</file>
-
-<file path=customXml/itemProps5.xml><?xml version="1.0" encoding="utf-8"?>
 <ds:datastoreItem xmlns:ds="http://schemas.openxmlformats.org/officeDocument/2006/customXml" ds:itemID="{23284677-5B81-484E-A83D-B1BC164B0A0A}">
   <ds:schemaRefs>
     <ds:schemaRef ds:uri="http://schemas.microsoft.com/office/2006/metadata/contentType"/>
@@ -14253,8 +14710,24 @@
 </ds:datastoreItem>
 </file>
 
+<file path=customXml/itemProps4.xml><?xml version="1.0" encoding="utf-8"?>
+<ds:datastoreItem xmlns:ds="http://schemas.openxmlformats.org/officeDocument/2006/customXml" ds:itemID="{7A6A0FA8-6470-458E-82CB-AFCE6E3DA003}">
+  <ds:schemaRefs>
+    <ds:schemaRef ds:uri="office.server.policy"/>
+  </ds:schemaRefs>
+</ds:datastoreItem>
+</file>
+
+<file path=customXml/itemProps5.xml><?xml version="1.0" encoding="utf-8"?>
+<ds:datastoreItem xmlns:ds="http://schemas.openxmlformats.org/officeDocument/2006/customXml" ds:itemID="{9F4C5DE3-4225-43CD-9AAA-17C4693413FC}">
+  <ds:schemaRefs>
+    <ds:schemaRef ds:uri="http://schemas.microsoft.com/sharepoint/events"/>
+  </ds:schemaRefs>
+</ds:datastoreItem>
+</file>
+
 <file path=customXml/itemProps6.xml><?xml version="1.0" encoding="utf-8"?>
-<ds:datastoreItem xmlns:ds="http://schemas.openxmlformats.org/officeDocument/2006/customXml" ds:itemID="{0D4B6517-FB45-446E-A5CE-873A3BEE4127}">
+<ds:datastoreItem xmlns:ds="http://schemas.openxmlformats.org/officeDocument/2006/customXml" ds:itemID="{CAA25B8F-DC7B-4E23-B1E5-FED62DEF89CE}">
   <ds:schemaRefs>
     <ds:schemaRef ds:uri="http://schemas.openxmlformats.org/officeDocument/2006/bibliography"/>
   </ds:schemaRefs>

</xml_diff>